<commit_message>
* Fixed URL in documentation
</commit_message>
<xml_diff>
--- a/docs/Readme.docx
+++ b/docs/Readme.docx
@@ -105,566 +105,584 @@
           <w:sz w:val="16"/>
           <w:szCs w:val="16"/>
         </w:rPr>
-        <w:t xml:space="preserve"> clone http://gitlab.nki.nl/m.barsingerhorn/mr_acr.git </w:t>
-      </w:r>
-      <w:r>
-        <w:rPr>
-          <w:rFonts w:ascii="Courier New" w:hAnsi="Courier New" w:cs="Courier New"/>
-          <w:sz w:val="16"/>
-          <w:szCs w:val="16"/>
-        </w:rPr>
-        <w:t>&lt;&lt;REPODIR&gt;&gt;</w:t>
-      </w:r>
-      <w:r>
-        <w:rPr>
-          <w:rFonts w:ascii="Courier New" w:hAnsi="Courier New" w:cs="Courier New"/>
-          <w:sz w:val="16"/>
-          <w:szCs w:val="16"/>
-        </w:rPr>
-        <w:br/>
-      </w:r>
-    </w:p>
-    <w:p>
-      <w:pPr>
-        <w:pStyle w:val="ListParagraph"/>
-        <w:numPr>
-          <w:ilvl w:val="0"/>
-          <w:numId w:val="2"/>
-        </w:numPr>
-      </w:pPr>
-      <w:r>
-        <w:t>Make factory module</w:t>
-      </w:r>
-      <w:r>
-        <w:t xml:space="preserve"> zip file:</w:t>
-      </w:r>
-      <w:r>
-        <w:br/>
-      </w:r>
-      <w:r>
-        <w:br/>
-      </w:r>
-      <w:r>
-        <w:rPr>
-          <w:rFonts w:ascii="Courier New" w:hAnsi="Courier New" w:cs="Courier New"/>
-          <w:sz w:val="16"/>
-          <w:szCs w:val="16"/>
-        </w:rPr>
-        <w:t xml:space="preserve">cd </w:t>
-      </w:r>
-      <w:r>
-        <w:rPr>
-          <w:rFonts w:ascii="Courier New" w:hAnsi="Courier New" w:cs="Courier New"/>
-          <w:sz w:val="16"/>
-          <w:szCs w:val="16"/>
-        </w:rPr>
-        <w:t>&lt;&lt;REPODIR&gt;&gt;</w:t>
-      </w:r>
-      <w:r>
-        <w:rPr>
-          <w:rFonts w:ascii="Courier New" w:hAnsi="Courier New" w:cs="Courier New"/>
-          <w:sz w:val="16"/>
-          <w:szCs w:val="16"/>
-        </w:rPr>
-        <w:br/>
-      </w:r>
-      <w:proofErr w:type="spellStart"/>
-      <w:r>
-        <w:rPr>
-          <w:rFonts w:ascii="Courier New" w:hAnsi="Courier New" w:cs="Courier New"/>
-          <w:sz w:val="16"/>
-          <w:szCs w:val="16"/>
-        </w:rPr>
-        <w:t>pipenv</w:t>
-      </w:r>
-      <w:proofErr w:type="spellEnd"/>
-      <w:r>
-        <w:rPr>
-          <w:rFonts w:ascii="Courier New" w:hAnsi="Courier New" w:cs="Courier New"/>
-          <w:sz w:val="16"/>
-          <w:szCs w:val="16"/>
-        </w:rPr>
-        <w:t xml:space="preserve"> sync </w:t>
-      </w:r>
-      <w:r>
-        <w:rPr>
-          <w:rFonts w:ascii="Courier New" w:hAnsi="Courier New" w:cs="Courier New"/>
-          <w:sz w:val="16"/>
-          <w:szCs w:val="16"/>
-        </w:rPr>
-        <w:br/>
-      </w:r>
-      <w:proofErr w:type="spellStart"/>
-      <w:r>
-        <w:rPr>
-          <w:rFonts w:ascii="Courier New" w:hAnsi="Courier New" w:cs="Courier New"/>
-          <w:sz w:val="16"/>
-          <w:szCs w:val="16"/>
-        </w:rPr>
-        <w:t>pipenv</w:t>
-      </w:r>
-      <w:proofErr w:type="spellEnd"/>
-      <w:r>
-        <w:rPr>
-          <w:rFonts w:ascii="Courier New" w:hAnsi="Courier New" w:cs="Courier New"/>
-          <w:sz w:val="16"/>
-          <w:szCs w:val="16"/>
-        </w:rPr>
-        <w:t xml:space="preserve"> shell </w:t>
-      </w:r>
-      <w:r>
-        <w:rPr>
-          <w:rFonts w:ascii="Courier New" w:hAnsi="Courier New" w:cs="Courier New"/>
-          <w:sz w:val="16"/>
-          <w:szCs w:val="16"/>
-        </w:rPr>
-        <w:br/>
-        <w:t xml:space="preserve">cd .. </w:t>
-      </w:r>
-      <w:r>
-        <w:rPr>
-          <w:rFonts w:ascii="Courier New" w:hAnsi="Courier New" w:cs="Courier New"/>
-          <w:sz w:val="16"/>
-          <w:szCs w:val="16"/>
-        </w:rPr>
-        <w:br/>
-      </w:r>
-      <w:proofErr w:type="spellStart"/>
-      <w:r>
-        <w:rPr>
-          <w:rFonts w:ascii="Courier New" w:hAnsi="Courier New" w:cs="Courier New"/>
-          <w:sz w:val="16"/>
-          <w:szCs w:val="16"/>
-        </w:rPr>
-        <w:t>mkdir</w:t>
-      </w:r>
-      <w:proofErr w:type="spellEnd"/>
-      <w:r>
-        <w:rPr>
-          <w:rFonts w:ascii="Courier New" w:hAnsi="Courier New" w:cs="Courier New"/>
-          <w:sz w:val="16"/>
-          <w:szCs w:val="16"/>
-        </w:rPr>
-        <w:t xml:space="preserve"> </w:t>
-      </w:r>
-      <w:r>
-        <w:rPr>
-          <w:rFonts w:ascii="Courier New" w:hAnsi="Courier New" w:cs="Courier New"/>
-          <w:sz w:val="16"/>
-          <w:szCs w:val="16"/>
-        </w:rPr>
-        <w:t>&lt;&lt;FACTORY_OUTPUT_DIR&gt;&gt;</w:t>
-      </w:r>
-      <w:r>
-        <w:rPr>
-          <w:rFonts w:ascii="Courier New" w:hAnsi="Courier New" w:cs="Courier New"/>
-          <w:sz w:val="16"/>
-          <w:szCs w:val="16"/>
-        </w:rPr>
-        <w:br/>
-        <w:t xml:space="preserve">cd </w:t>
-      </w:r>
-      <w:r>
-        <w:rPr>
-          <w:rFonts w:ascii="Courier New" w:hAnsi="Courier New" w:cs="Courier New"/>
-          <w:sz w:val="16"/>
-          <w:szCs w:val="16"/>
-        </w:rPr>
-        <w:t>&lt;&lt;TOOLSDIRS&gt;&gt;</w:t>
-      </w:r>
-      <w:r>
-        <w:rPr>
-          <w:rFonts w:ascii="Courier New" w:hAnsi="Courier New" w:cs="Courier New"/>
-          <w:sz w:val="16"/>
-          <w:szCs w:val="16"/>
-        </w:rPr>
-        <w:t>/Tools</w:t>
-      </w:r>
-      <w:r>
-        <w:rPr>
-          <w:rFonts w:ascii="Courier New" w:hAnsi="Courier New" w:cs="Courier New"/>
-          <w:sz w:val="16"/>
-          <w:szCs w:val="16"/>
-        </w:rPr>
-        <w:br/>
-      </w:r>
-      <w:r>
-        <w:rPr>
-          <w:rFonts w:ascii="Courier New" w:hAnsi="Courier New" w:cs="Courier New"/>
-          <w:sz w:val="16"/>
-          <w:szCs w:val="16"/>
-        </w:rPr>
-        <w:br/>
-      </w:r>
-      <w:r>
-        <w:rPr>
-          <w:rFonts w:ascii="Courier New" w:hAnsi="Courier New" w:cs="Courier New"/>
-          <w:sz w:val="16"/>
-          <w:szCs w:val="16"/>
-        </w:rPr>
-        <w:t>python .\make_factory_module.py -m zip -</w:t>
-      </w:r>
-      <w:proofErr w:type="spellStart"/>
-      <w:r>
-        <w:rPr>
-          <w:rFonts w:ascii="Courier New" w:hAnsi="Courier New" w:cs="Courier New"/>
-          <w:sz w:val="16"/>
-          <w:szCs w:val="16"/>
-        </w:rPr>
-        <w:t>i</w:t>
-      </w:r>
-      <w:proofErr w:type="spellEnd"/>
-      <w:r>
-        <w:rPr>
-          <w:rFonts w:ascii="Courier New" w:hAnsi="Courier New" w:cs="Courier New"/>
-          <w:sz w:val="16"/>
-          <w:szCs w:val="16"/>
-        </w:rPr>
-        <w:t xml:space="preserve">  </w:t>
-      </w:r>
-      <w:r>
-        <w:rPr>
-          <w:rFonts w:ascii="Courier New" w:hAnsi="Courier New" w:cs="Courier New"/>
-          <w:sz w:val="16"/>
-          <w:szCs w:val="16"/>
-        </w:rPr>
-        <w:t>&lt;&lt;REPODIR&gt;&gt;</w:t>
-      </w:r>
-      <w:r>
-        <w:rPr>
-          <w:rFonts w:ascii="Courier New" w:hAnsi="Courier New" w:cs="Courier New"/>
-          <w:sz w:val="16"/>
-          <w:szCs w:val="16"/>
-        </w:rPr>
-        <w:t>\</w:t>
-      </w:r>
-      <w:proofErr w:type="spellStart"/>
-      <w:r>
-        <w:rPr>
-          <w:rFonts w:ascii="Courier New" w:hAnsi="Courier New" w:cs="Courier New"/>
-          <w:sz w:val="16"/>
-          <w:szCs w:val="16"/>
-        </w:rPr>
-        <w:t>manifest.json</w:t>
-      </w:r>
-      <w:proofErr w:type="spellEnd"/>
-      <w:r>
-        <w:rPr>
-          <w:rFonts w:ascii="Courier New" w:hAnsi="Courier New" w:cs="Courier New"/>
-          <w:sz w:val="16"/>
-          <w:szCs w:val="16"/>
-        </w:rPr>
-        <w:t xml:space="preserve"> -d </w:t>
-      </w:r>
-      <w:r>
-        <w:rPr>
-          <w:rFonts w:ascii="Courier New" w:hAnsi="Courier New" w:cs="Courier New"/>
-          <w:sz w:val="16"/>
-          <w:szCs w:val="16"/>
-        </w:rPr>
-        <w:t>&lt;&lt;FACTORY_OUTPUT_DIR&gt;&gt;</w:t>
-      </w:r>
-      <w:r>
-        <w:rPr>
-          <w:rFonts w:ascii="Courier New" w:hAnsi="Courier New" w:cs="Courier New"/>
-          <w:sz w:val="16"/>
-          <w:szCs w:val="16"/>
-        </w:rPr>
-        <w:br/>
-      </w:r>
-    </w:p>
-    <w:p>
-      <w:pPr>
-        <w:pStyle w:val="ListParagraph"/>
-        <w:numPr>
-          <w:ilvl w:val="0"/>
-          <w:numId w:val="2"/>
-        </w:numPr>
-      </w:pPr>
-      <w:r>
-        <w:rPr>
-          <w:rFonts w:cstheme="minorHAnsi"/>
-        </w:rPr>
-        <w:t xml:space="preserve">SSH to WAD server and install Docker </w:t>
-      </w:r>
-      <w:r>
-        <w:rPr>
-          <w:rFonts w:cstheme="minorHAnsi"/>
-        </w:rPr>
-        <w:t>daemon</w:t>
-      </w:r>
-      <w:r>
-        <w:rPr>
-          <w:rFonts w:cstheme="minorHAnsi"/>
-        </w:rPr>
-        <w:t>:</w:t>
-      </w:r>
-      <w:r>
-        <w:rPr>
-          <w:rFonts w:cstheme="minorHAnsi"/>
-        </w:rPr>
-        <w:br/>
-      </w:r>
-      <w:r>
-        <w:rPr>
-          <w:rFonts w:cstheme="minorHAnsi"/>
-        </w:rPr>
-        <w:br/>
-      </w:r>
-      <w:proofErr w:type="spellStart"/>
-      <w:r>
-        <w:rPr>
-          <w:rFonts w:ascii="Courier New" w:hAnsi="Courier New" w:cs="Courier New"/>
-          <w:sz w:val="16"/>
-          <w:szCs w:val="16"/>
-        </w:rPr>
-        <w:t>sudo</w:t>
-      </w:r>
-      <w:proofErr w:type="spellEnd"/>
-      <w:r>
-        <w:rPr>
-          <w:rFonts w:ascii="Courier New" w:hAnsi="Courier New" w:cs="Courier New"/>
-          <w:sz w:val="16"/>
-          <w:szCs w:val="16"/>
-        </w:rPr>
-        <w:t xml:space="preserve"> apt install </w:t>
-      </w:r>
-      <w:proofErr w:type="spellStart"/>
-      <w:r>
-        <w:rPr>
-          <w:rFonts w:ascii="Courier New" w:hAnsi="Courier New" w:cs="Courier New"/>
-          <w:sz w:val="16"/>
-          <w:szCs w:val="16"/>
-        </w:rPr>
-        <w:t>docker</w:t>
-      </w:r>
-      <w:proofErr w:type="spellEnd"/>
-      <w:r>
-        <w:rPr>
-          <w:rFonts w:ascii="Courier New" w:hAnsi="Courier New" w:cs="Courier New"/>
-          <w:sz w:val="16"/>
-          <w:szCs w:val="16"/>
-        </w:rPr>
-        <w:t xml:space="preserve"> </w:t>
-      </w:r>
-      <w:r>
-        <w:rPr>
-          <w:rFonts w:ascii="Courier New" w:hAnsi="Courier New" w:cs="Courier New"/>
-          <w:sz w:val="16"/>
-          <w:szCs w:val="16"/>
-        </w:rPr>
-        <w:br/>
-      </w:r>
-      <w:proofErr w:type="spellStart"/>
-      <w:r>
-        <w:rPr>
-          <w:rFonts w:ascii="Courier New" w:hAnsi="Courier New" w:cs="Courier New"/>
-          <w:sz w:val="16"/>
-          <w:szCs w:val="16"/>
-        </w:rPr>
-        <w:t>usermod</w:t>
-      </w:r>
-      <w:proofErr w:type="spellEnd"/>
-      <w:r>
-        <w:rPr>
-          <w:rFonts w:ascii="Courier New" w:hAnsi="Courier New" w:cs="Courier New"/>
-          <w:sz w:val="16"/>
-          <w:szCs w:val="16"/>
-        </w:rPr>
-        <w:t xml:space="preserve"> -a -G </w:t>
-      </w:r>
-      <w:proofErr w:type="spellStart"/>
-      <w:r>
-        <w:rPr>
-          <w:rFonts w:ascii="Courier New" w:hAnsi="Courier New" w:cs="Courier New"/>
-          <w:sz w:val="16"/>
-          <w:szCs w:val="16"/>
-        </w:rPr>
-        <w:t>docker</w:t>
-      </w:r>
-      <w:proofErr w:type="spellEnd"/>
-      <w:r>
-        <w:rPr>
-          <w:rFonts w:ascii="Courier New" w:hAnsi="Courier New" w:cs="Courier New"/>
-          <w:sz w:val="16"/>
-          <w:szCs w:val="16"/>
-        </w:rPr>
-        <w:t xml:space="preserve"> &lt;&lt;user&gt;&gt;</w:t>
-      </w:r>
-      <w:r>
-        <w:br/>
-      </w:r>
-    </w:p>
-    <w:p>
-      <w:pPr>
-        <w:pStyle w:val="ListParagraph"/>
-        <w:numPr>
-          <w:ilvl w:val="0"/>
-          <w:numId w:val="2"/>
-        </w:numPr>
-      </w:pPr>
-      <w:r>
-        <w:rPr>
-          <w:rFonts w:cstheme="minorHAnsi"/>
-        </w:rPr>
-        <w:t xml:space="preserve">Reboot server </w:t>
-      </w:r>
-      <w:r>
-        <w:rPr>
-          <w:rFonts w:cstheme="minorHAnsi"/>
-        </w:rPr>
-        <w:br/>
-      </w:r>
-    </w:p>
-    <w:p>
-      <w:pPr>
-        <w:pStyle w:val="ListParagraph"/>
-        <w:numPr>
-          <w:ilvl w:val="0"/>
-          <w:numId w:val="2"/>
-        </w:numPr>
-        <w:rPr>
-          <w:rFonts w:cstheme="minorHAnsi"/>
-        </w:rPr>
-      </w:pPr>
-      <w:r>
-        <w:rPr>
-          <w:rFonts w:cstheme="minorHAnsi"/>
-        </w:rPr>
-        <w:t xml:space="preserve">WINSCP to </w:t>
-      </w:r>
-      <w:r>
-        <w:rPr>
-          <w:rFonts w:cstheme="minorHAnsi"/>
-        </w:rPr>
-        <w:t xml:space="preserve">WAD </w:t>
-      </w:r>
-      <w:r>
-        <w:rPr>
-          <w:rFonts w:cstheme="minorHAnsi"/>
-        </w:rPr>
-        <w:t xml:space="preserve">server. </w:t>
-      </w:r>
-      <w:r>
-        <w:rPr>
-          <w:rFonts w:cstheme="minorHAnsi"/>
-        </w:rPr>
-        <w:t>Copy</w:t>
-      </w:r>
-      <w:r>
-        <w:rPr>
-          <w:rFonts w:cstheme="minorHAnsi"/>
-        </w:rPr>
-        <w:t xml:space="preserve"> contents of </w:t>
-      </w:r>
-      <w:r>
-        <w:rPr>
-          <w:rFonts w:ascii="Courier New" w:hAnsi="Courier New" w:cs="Courier New"/>
-          <w:sz w:val="16"/>
-        </w:rPr>
-        <w:t>&lt;&lt;REPODIR&gt;&gt;</w:t>
-      </w:r>
-      <w:r>
-        <w:rPr>
-          <w:rFonts w:cstheme="minorHAnsi"/>
-          <w:sz w:val="16"/>
-        </w:rPr>
-        <w:t xml:space="preserve"> </w:t>
-      </w:r>
-      <w:r>
-        <w:rPr>
-          <w:rFonts w:cstheme="minorHAnsi"/>
-        </w:rPr>
-        <w:t xml:space="preserve">directory to wad server. </w:t>
-      </w:r>
-      <w:r>
-        <w:rPr>
-          <w:rFonts w:cstheme="minorHAnsi"/>
-        </w:rPr>
-        <w:br/>
-      </w:r>
-    </w:p>
-    <w:p>
-      <w:pPr>
-        <w:pStyle w:val="ListParagraph"/>
-        <w:numPr>
-          <w:ilvl w:val="0"/>
-          <w:numId w:val="2"/>
-        </w:numPr>
-      </w:pPr>
-      <w:r>
-        <w:t xml:space="preserve">SSH to WAD server, cd to directory containing </w:t>
-      </w:r>
-      <w:r>
-        <w:rPr>
-          <w:rFonts w:ascii="Courier New" w:hAnsi="Courier New" w:cs="Courier New"/>
-          <w:sz w:val="16"/>
-        </w:rPr>
-        <w:t>&lt;&lt;REPODIR&gt;&gt;</w:t>
-      </w:r>
-      <w:r>
-        <w:t xml:space="preserve">. </w:t>
-      </w:r>
-      <w:r>
-        <w:t xml:space="preserve">Build </w:t>
-      </w:r>
-      <w:proofErr w:type="spellStart"/>
-      <w:r>
-        <w:t>docker</w:t>
-      </w:r>
-      <w:proofErr w:type="spellEnd"/>
-      <w:r>
-        <w:t xml:space="preserve"> container:</w:t>
-      </w:r>
-      <w:r>
-        <w:br/>
-      </w:r>
-      <w:r>
-        <w:br/>
-      </w:r>
-      <w:proofErr w:type="spellStart"/>
-      <w:r>
-        <w:rPr>
-          <w:rFonts w:ascii="Courier New" w:hAnsi="Courier New" w:cs="Courier New"/>
-          <w:sz w:val="16"/>
-          <w:szCs w:val="16"/>
-        </w:rPr>
-        <w:t>docker</w:t>
-      </w:r>
-      <w:proofErr w:type="spellEnd"/>
-      <w:r>
-        <w:rPr>
-          <w:rFonts w:ascii="Courier New" w:hAnsi="Courier New" w:cs="Courier New"/>
-          <w:sz w:val="16"/>
-          <w:szCs w:val="16"/>
-        </w:rPr>
-        <w:t xml:space="preserve"> build –t </w:t>
-      </w:r>
-      <w:proofErr w:type="spellStart"/>
-      <w:r>
-        <w:rPr>
-          <w:rFonts w:ascii="Courier New" w:hAnsi="Courier New" w:cs="Courier New"/>
-          <w:sz w:val="16"/>
-          <w:szCs w:val="16"/>
-        </w:rPr>
-        <w:t>mr_acr</w:t>
-      </w:r>
-      <w:proofErr w:type="spellEnd"/>
-      <w:r>
-        <w:rPr>
-          <w:rFonts w:ascii="Courier New" w:hAnsi="Courier New" w:cs="Courier New"/>
-          <w:sz w:val="16"/>
-          <w:szCs w:val="16"/>
-        </w:rPr>
-        <w:t xml:space="preserve"> .</w:t>
-      </w:r>
-      <w:r>
-        <w:br/>
-      </w:r>
-    </w:p>
-    <w:p>
+        <w:t xml:space="preserve"> clone </w:t>
+      </w:r>
+      <w:proofErr w:type="spellStart"/>
+      <w:r>
+        <w:rPr>
+          <w:rFonts w:ascii="Courier New" w:hAnsi="Courier New" w:cs="Courier New"/>
+          <w:sz w:val="16"/>
+          <w:szCs w:val="16"/>
+        </w:rPr>
+        <w:t>git</w:t>
+      </w:r>
+      <w:proofErr w:type="spellEnd"/>
+      <w:r>
+        <w:rPr>
+          <w:rFonts w:ascii="Courier New" w:hAnsi="Courier New" w:cs="Courier New"/>
+          <w:sz w:val="16"/>
+          <w:szCs w:val="16"/>
+        </w:rPr>
+        <w:t xml:space="preserve"> clone https://github.com/MedPhysQC/MR_ACR.git </w:t>
+      </w:r>
       <w:bookmarkStart w:id="0" w:name="_GoBack"/>
       <w:bookmarkEnd w:id="0"/>
+      <w:r>
+        <w:rPr>
+          <w:rFonts w:ascii="Courier New" w:hAnsi="Courier New" w:cs="Courier New"/>
+          <w:sz w:val="16"/>
+          <w:szCs w:val="16"/>
+        </w:rPr>
+        <w:t>&lt;&lt;REPODIR&gt;&gt;</w:t>
+      </w:r>
+      <w:r>
+        <w:rPr>
+          <w:rFonts w:ascii="Courier New" w:hAnsi="Courier New" w:cs="Courier New"/>
+          <w:sz w:val="16"/>
+          <w:szCs w:val="16"/>
+        </w:rPr>
+        <w:br/>
+      </w:r>
+    </w:p>
+    <w:p>
+      <w:pPr>
+        <w:pStyle w:val="ListParagraph"/>
+        <w:numPr>
+          <w:ilvl w:val="0"/>
+          <w:numId w:val="2"/>
+        </w:numPr>
+      </w:pPr>
+      <w:r>
+        <w:t>Make factory module</w:t>
+      </w:r>
+      <w:r>
+        <w:t xml:space="preserve"> zip file:</w:t>
+      </w:r>
+      <w:r>
+        <w:br/>
+      </w:r>
+      <w:r>
+        <w:br/>
+      </w:r>
+      <w:r>
+        <w:rPr>
+          <w:rFonts w:ascii="Courier New" w:hAnsi="Courier New" w:cs="Courier New"/>
+          <w:sz w:val="16"/>
+          <w:szCs w:val="16"/>
+        </w:rPr>
+        <w:t xml:space="preserve">cd </w:t>
+      </w:r>
+      <w:r>
+        <w:rPr>
+          <w:rFonts w:ascii="Courier New" w:hAnsi="Courier New" w:cs="Courier New"/>
+          <w:sz w:val="16"/>
+          <w:szCs w:val="16"/>
+        </w:rPr>
+        <w:t>&lt;&lt;REPODIR&gt;&gt;</w:t>
+      </w:r>
+      <w:r>
+        <w:rPr>
+          <w:rFonts w:ascii="Courier New" w:hAnsi="Courier New" w:cs="Courier New"/>
+          <w:sz w:val="16"/>
+          <w:szCs w:val="16"/>
+        </w:rPr>
+        <w:br/>
+      </w:r>
+      <w:proofErr w:type="spellStart"/>
+      <w:r>
+        <w:rPr>
+          <w:rFonts w:ascii="Courier New" w:hAnsi="Courier New" w:cs="Courier New"/>
+          <w:sz w:val="16"/>
+          <w:szCs w:val="16"/>
+        </w:rPr>
+        <w:t>pipenv</w:t>
+      </w:r>
+      <w:proofErr w:type="spellEnd"/>
+      <w:r>
+        <w:rPr>
+          <w:rFonts w:ascii="Courier New" w:hAnsi="Courier New" w:cs="Courier New"/>
+          <w:sz w:val="16"/>
+          <w:szCs w:val="16"/>
+        </w:rPr>
+        <w:t xml:space="preserve"> sync </w:t>
+      </w:r>
+      <w:r>
+        <w:rPr>
+          <w:rFonts w:ascii="Courier New" w:hAnsi="Courier New" w:cs="Courier New"/>
+          <w:sz w:val="16"/>
+          <w:szCs w:val="16"/>
+        </w:rPr>
+        <w:br/>
+      </w:r>
+      <w:proofErr w:type="spellStart"/>
+      <w:r>
+        <w:rPr>
+          <w:rFonts w:ascii="Courier New" w:hAnsi="Courier New" w:cs="Courier New"/>
+          <w:sz w:val="16"/>
+          <w:szCs w:val="16"/>
+        </w:rPr>
+        <w:t>pipenv</w:t>
+      </w:r>
+      <w:proofErr w:type="spellEnd"/>
+      <w:r>
+        <w:rPr>
+          <w:rFonts w:ascii="Courier New" w:hAnsi="Courier New" w:cs="Courier New"/>
+          <w:sz w:val="16"/>
+          <w:szCs w:val="16"/>
+        </w:rPr>
+        <w:t xml:space="preserve"> shell </w:t>
+      </w:r>
+      <w:r>
+        <w:rPr>
+          <w:rFonts w:ascii="Courier New" w:hAnsi="Courier New" w:cs="Courier New"/>
+          <w:sz w:val="16"/>
+          <w:szCs w:val="16"/>
+        </w:rPr>
+        <w:br/>
+        <w:t xml:space="preserve">cd .. </w:t>
+      </w:r>
+      <w:r>
+        <w:rPr>
+          <w:rFonts w:ascii="Courier New" w:hAnsi="Courier New" w:cs="Courier New"/>
+          <w:sz w:val="16"/>
+          <w:szCs w:val="16"/>
+        </w:rPr>
+        <w:br/>
+      </w:r>
+      <w:proofErr w:type="spellStart"/>
+      <w:r>
+        <w:rPr>
+          <w:rFonts w:ascii="Courier New" w:hAnsi="Courier New" w:cs="Courier New"/>
+          <w:sz w:val="16"/>
+          <w:szCs w:val="16"/>
+        </w:rPr>
+        <w:t>mkdir</w:t>
+      </w:r>
+      <w:proofErr w:type="spellEnd"/>
+      <w:r>
+        <w:rPr>
+          <w:rFonts w:ascii="Courier New" w:hAnsi="Courier New" w:cs="Courier New"/>
+          <w:sz w:val="16"/>
+          <w:szCs w:val="16"/>
+        </w:rPr>
+        <w:t xml:space="preserve"> </w:t>
+      </w:r>
+      <w:r>
+        <w:rPr>
+          <w:rFonts w:ascii="Courier New" w:hAnsi="Courier New" w:cs="Courier New"/>
+          <w:sz w:val="16"/>
+          <w:szCs w:val="16"/>
+        </w:rPr>
+        <w:t>&lt;&lt;FACTORY_OUTPUT_DIR&gt;&gt;</w:t>
+      </w:r>
+      <w:r>
+        <w:rPr>
+          <w:rFonts w:ascii="Courier New" w:hAnsi="Courier New" w:cs="Courier New"/>
+          <w:sz w:val="16"/>
+          <w:szCs w:val="16"/>
+        </w:rPr>
+        <w:br/>
+        <w:t xml:space="preserve">cd </w:t>
+      </w:r>
+      <w:r>
+        <w:rPr>
+          <w:rFonts w:ascii="Courier New" w:hAnsi="Courier New" w:cs="Courier New"/>
+          <w:sz w:val="16"/>
+          <w:szCs w:val="16"/>
+        </w:rPr>
+        <w:t>&lt;&lt;TOOLSDIRS&gt;&gt;</w:t>
+      </w:r>
+      <w:r>
+        <w:rPr>
+          <w:rFonts w:ascii="Courier New" w:hAnsi="Courier New" w:cs="Courier New"/>
+          <w:sz w:val="16"/>
+          <w:szCs w:val="16"/>
+        </w:rPr>
+        <w:t>/Tools</w:t>
+      </w:r>
+      <w:r>
+        <w:rPr>
+          <w:rFonts w:ascii="Courier New" w:hAnsi="Courier New" w:cs="Courier New"/>
+          <w:sz w:val="16"/>
+          <w:szCs w:val="16"/>
+        </w:rPr>
+        <w:br/>
+      </w:r>
+      <w:r>
+        <w:rPr>
+          <w:rFonts w:ascii="Courier New" w:hAnsi="Courier New" w:cs="Courier New"/>
+          <w:sz w:val="16"/>
+          <w:szCs w:val="16"/>
+        </w:rPr>
+        <w:br/>
+      </w:r>
+      <w:r>
+        <w:rPr>
+          <w:rFonts w:ascii="Courier New" w:hAnsi="Courier New" w:cs="Courier New"/>
+          <w:sz w:val="16"/>
+          <w:szCs w:val="16"/>
+        </w:rPr>
+        <w:t>python .\make_factory_module.py -m zip -</w:t>
+      </w:r>
+      <w:proofErr w:type="spellStart"/>
+      <w:r>
+        <w:rPr>
+          <w:rFonts w:ascii="Courier New" w:hAnsi="Courier New" w:cs="Courier New"/>
+          <w:sz w:val="16"/>
+          <w:szCs w:val="16"/>
+        </w:rPr>
+        <w:t>i</w:t>
+      </w:r>
+      <w:proofErr w:type="spellEnd"/>
+      <w:r>
+        <w:rPr>
+          <w:rFonts w:ascii="Courier New" w:hAnsi="Courier New" w:cs="Courier New"/>
+          <w:sz w:val="16"/>
+          <w:szCs w:val="16"/>
+        </w:rPr>
+        <w:t xml:space="preserve">  </w:t>
+      </w:r>
+      <w:r>
+        <w:rPr>
+          <w:rFonts w:ascii="Courier New" w:hAnsi="Courier New" w:cs="Courier New"/>
+          <w:sz w:val="16"/>
+          <w:szCs w:val="16"/>
+        </w:rPr>
+        <w:t>&lt;&lt;REPODIR&gt;&gt;</w:t>
+      </w:r>
+      <w:r>
+        <w:rPr>
+          <w:rFonts w:ascii="Courier New" w:hAnsi="Courier New" w:cs="Courier New"/>
+          <w:sz w:val="16"/>
+          <w:szCs w:val="16"/>
+        </w:rPr>
+        <w:t>\</w:t>
+      </w:r>
+      <w:proofErr w:type="spellStart"/>
+      <w:r>
+        <w:rPr>
+          <w:rFonts w:ascii="Courier New" w:hAnsi="Courier New" w:cs="Courier New"/>
+          <w:sz w:val="16"/>
+          <w:szCs w:val="16"/>
+        </w:rPr>
+        <w:t>manifest.json</w:t>
+      </w:r>
+      <w:proofErr w:type="spellEnd"/>
+      <w:r>
+        <w:rPr>
+          <w:rFonts w:ascii="Courier New" w:hAnsi="Courier New" w:cs="Courier New"/>
+          <w:sz w:val="16"/>
+          <w:szCs w:val="16"/>
+        </w:rPr>
+        <w:t xml:space="preserve"> -d </w:t>
+      </w:r>
+      <w:r>
+        <w:rPr>
+          <w:rFonts w:ascii="Courier New" w:hAnsi="Courier New" w:cs="Courier New"/>
+          <w:sz w:val="16"/>
+          <w:szCs w:val="16"/>
+        </w:rPr>
+        <w:t>&lt;&lt;FACTORY_OUTPUT_DIR&gt;&gt;</w:t>
+      </w:r>
+      <w:r>
+        <w:rPr>
+          <w:rFonts w:ascii="Courier New" w:hAnsi="Courier New" w:cs="Courier New"/>
+          <w:sz w:val="16"/>
+          <w:szCs w:val="16"/>
+        </w:rPr>
+        <w:br/>
+      </w:r>
+    </w:p>
+    <w:p>
+      <w:pPr>
+        <w:pStyle w:val="ListParagraph"/>
+        <w:numPr>
+          <w:ilvl w:val="0"/>
+          <w:numId w:val="2"/>
+        </w:numPr>
+      </w:pPr>
+      <w:r>
+        <w:rPr>
+          <w:rFonts w:cstheme="minorHAnsi"/>
+        </w:rPr>
+        <w:t xml:space="preserve">SSH to WAD server and install Docker </w:t>
+      </w:r>
+      <w:r>
+        <w:rPr>
+          <w:rFonts w:cstheme="minorHAnsi"/>
+        </w:rPr>
+        <w:t>daemon</w:t>
+      </w:r>
+      <w:r>
+        <w:rPr>
+          <w:rFonts w:cstheme="minorHAnsi"/>
+        </w:rPr>
+        <w:t>:</w:t>
+      </w:r>
+      <w:r>
+        <w:rPr>
+          <w:rFonts w:cstheme="minorHAnsi"/>
+        </w:rPr>
+        <w:br/>
+      </w:r>
+      <w:r>
+        <w:rPr>
+          <w:rFonts w:cstheme="minorHAnsi"/>
+        </w:rPr>
+        <w:br/>
+      </w:r>
+      <w:proofErr w:type="spellStart"/>
+      <w:r>
+        <w:rPr>
+          <w:rFonts w:ascii="Courier New" w:hAnsi="Courier New" w:cs="Courier New"/>
+          <w:sz w:val="16"/>
+          <w:szCs w:val="16"/>
+        </w:rPr>
+        <w:t>sudo</w:t>
+      </w:r>
+      <w:proofErr w:type="spellEnd"/>
+      <w:r>
+        <w:rPr>
+          <w:rFonts w:ascii="Courier New" w:hAnsi="Courier New" w:cs="Courier New"/>
+          <w:sz w:val="16"/>
+          <w:szCs w:val="16"/>
+        </w:rPr>
+        <w:t xml:space="preserve"> apt install </w:t>
+      </w:r>
+      <w:proofErr w:type="spellStart"/>
+      <w:r>
+        <w:rPr>
+          <w:rFonts w:ascii="Courier New" w:hAnsi="Courier New" w:cs="Courier New"/>
+          <w:sz w:val="16"/>
+          <w:szCs w:val="16"/>
+        </w:rPr>
+        <w:t>docker</w:t>
+      </w:r>
+      <w:proofErr w:type="spellEnd"/>
+      <w:r>
+        <w:rPr>
+          <w:rFonts w:ascii="Courier New" w:hAnsi="Courier New" w:cs="Courier New"/>
+          <w:sz w:val="16"/>
+          <w:szCs w:val="16"/>
+        </w:rPr>
+        <w:t xml:space="preserve"> </w:t>
+      </w:r>
+      <w:r>
+        <w:rPr>
+          <w:rFonts w:ascii="Courier New" w:hAnsi="Courier New" w:cs="Courier New"/>
+          <w:sz w:val="16"/>
+          <w:szCs w:val="16"/>
+        </w:rPr>
+        <w:br/>
+      </w:r>
+      <w:proofErr w:type="spellStart"/>
+      <w:r>
+        <w:rPr>
+          <w:rFonts w:ascii="Courier New" w:hAnsi="Courier New" w:cs="Courier New"/>
+          <w:sz w:val="16"/>
+          <w:szCs w:val="16"/>
+        </w:rPr>
+        <w:t>usermod</w:t>
+      </w:r>
+      <w:proofErr w:type="spellEnd"/>
+      <w:r>
+        <w:rPr>
+          <w:rFonts w:ascii="Courier New" w:hAnsi="Courier New" w:cs="Courier New"/>
+          <w:sz w:val="16"/>
+          <w:szCs w:val="16"/>
+        </w:rPr>
+        <w:t xml:space="preserve"> -a -G </w:t>
+      </w:r>
+      <w:proofErr w:type="spellStart"/>
+      <w:r>
+        <w:rPr>
+          <w:rFonts w:ascii="Courier New" w:hAnsi="Courier New" w:cs="Courier New"/>
+          <w:sz w:val="16"/>
+          <w:szCs w:val="16"/>
+        </w:rPr>
+        <w:t>docker</w:t>
+      </w:r>
+      <w:proofErr w:type="spellEnd"/>
+      <w:r>
+        <w:rPr>
+          <w:rFonts w:ascii="Courier New" w:hAnsi="Courier New" w:cs="Courier New"/>
+          <w:sz w:val="16"/>
+          <w:szCs w:val="16"/>
+        </w:rPr>
+        <w:t xml:space="preserve"> &lt;&lt;user&gt;&gt;</w:t>
+      </w:r>
+      <w:r>
+        <w:br/>
+      </w:r>
+    </w:p>
+    <w:p>
+      <w:pPr>
+        <w:pStyle w:val="ListParagraph"/>
+        <w:numPr>
+          <w:ilvl w:val="0"/>
+          <w:numId w:val="2"/>
+        </w:numPr>
+      </w:pPr>
+      <w:r>
+        <w:rPr>
+          <w:rFonts w:cstheme="minorHAnsi"/>
+        </w:rPr>
+        <w:t xml:space="preserve">Reboot server </w:t>
+      </w:r>
+      <w:r>
+        <w:rPr>
+          <w:rFonts w:cstheme="minorHAnsi"/>
+        </w:rPr>
+        <w:br/>
+      </w:r>
+    </w:p>
+    <w:p>
+      <w:pPr>
+        <w:pStyle w:val="ListParagraph"/>
+        <w:numPr>
+          <w:ilvl w:val="0"/>
+          <w:numId w:val="2"/>
+        </w:numPr>
+        <w:rPr>
+          <w:rFonts w:cstheme="minorHAnsi"/>
+        </w:rPr>
+      </w:pPr>
+      <w:r>
+        <w:rPr>
+          <w:rFonts w:cstheme="minorHAnsi"/>
+        </w:rPr>
+        <w:t xml:space="preserve">WINSCP to </w:t>
+      </w:r>
+      <w:r>
+        <w:rPr>
+          <w:rFonts w:cstheme="minorHAnsi"/>
+        </w:rPr>
+        <w:t xml:space="preserve">WAD </w:t>
+      </w:r>
+      <w:r>
+        <w:rPr>
+          <w:rFonts w:cstheme="minorHAnsi"/>
+        </w:rPr>
+        <w:t xml:space="preserve">server. </w:t>
+      </w:r>
+      <w:r>
+        <w:rPr>
+          <w:rFonts w:cstheme="minorHAnsi"/>
+        </w:rPr>
+        <w:t>Copy</w:t>
+      </w:r>
+      <w:r>
+        <w:rPr>
+          <w:rFonts w:cstheme="minorHAnsi"/>
+        </w:rPr>
+        <w:t xml:space="preserve"> contents of </w:t>
+      </w:r>
+      <w:r>
+        <w:rPr>
+          <w:rFonts w:ascii="Courier New" w:hAnsi="Courier New" w:cs="Courier New"/>
+          <w:sz w:val="16"/>
+        </w:rPr>
+        <w:t>&lt;&lt;REPODIR&gt;&gt;</w:t>
+      </w:r>
+      <w:r>
+        <w:rPr>
+          <w:rFonts w:cstheme="minorHAnsi"/>
+          <w:sz w:val="16"/>
+        </w:rPr>
+        <w:t xml:space="preserve"> </w:t>
+      </w:r>
+      <w:r>
+        <w:rPr>
+          <w:rFonts w:cstheme="minorHAnsi"/>
+        </w:rPr>
+        <w:t xml:space="preserve">directory to wad server. </w:t>
+      </w:r>
+      <w:r>
+        <w:rPr>
+          <w:rFonts w:cstheme="minorHAnsi"/>
+        </w:rPr>
+        <w:br/>
+      </w:r>
+    </w:p>
+    <w:p>
+      <w:pPr>
+        <w:pStyle w:val="ListParagraph"/>
+        <w:numPr>
+          <w:ilvl w:val="0"/>
+          <w:numId w:val="2"/>
+        </w:numPr>
+      </w:pPr>
+      <w:r>
+        <w:t xml:space="preserve">SSH to WAD server, cd to directory containing </w:t>
+      </w:r>
+      <w:r>
+        <w:rPr>
+          <w:rFonts w:ascii="Courier New" w:hAnsi="Courier New" w:cs="Courier New"/>
+          <w:sz w:val="16"/>
+        </w:rPr>
+        <w:t>&lt;&lt;REPODIR&gt;&gt;</w:t>
+      </w:r>
+      <w:r>
+        <w:t xml:space="preserve">. </w:t>
+      </w:r>
+      <w:r>
+        <w:t xml:space="preserve">Build </w:t>
+      </w:r>
+      <w:proofErr w:type="spellStart"/>
+      <w:r>
+        <w:t>docker</w:t>
+      </w:r>
+      <w:proofErr w:type="spellEnd"/>
+      <w:r>
+        <w:t xml:space="preserve"> container:</w:t>
+      </w:r>
+      <w:r>
+        <w:br/>
+      </w:r>
+      <w:r>
+        <w:br/>
+      </w:r>
+      <w:proofErr w:type="spellStart"/>
+      <w:r>
+        <w:rPr>
+          <w:rFonts w:ascii="Courier New" w:hAnsi="Courier New" w:cs="Courier New"/>
+          <w:sz w:val="16"/>
+          <w:szCs w:val="16"/>
+        </w:rPr>
+        <w:t>docker</w:t>
+      </w:r>
+      <w:proofErr w:type="spellEnd"/>
+      <w:r>
+        <w:rPr>
+          <w:rFonts w:ascii="Courier New" w:hAnsi="Courier New" w:cs="Courier New"/>
+          <w:sz w:val="16"/>
+          <w:szCs w:val="16"/>
+        </w:rPr>
+        <w:t xml:space="preserve"> build –t </w:t>
+      </w:r>
+      <w:proofErr w:type="spellStart"/>
+      <w:r>
+        <w:rPr>
+          <w:rFonts w:ascii="Courier New" w:hAnsi="Courier New" w:cs="Courier New"/>
+          <w:sz w:val="16"/>
+          <w:szCs w:val="16"/>
+        </w:rPr>
+        <w:t>mr_acr</w:t>
+      </w:r>
+      <w:proofErr w:type="spellEnd"/>
+      <w:r>
+        <w:rPr>
+          <w:rFonts w:ascii="Courier New" w:hAnsi="Courier New" w:cs="Courier New"/>
+          <w:sz w:val="16"/>
+          <w:szCs w:val="16"/>
+        </w:rPr>
+        <w:t xml:space="preserve"> .</w:t>
+      </w:r>
+      <w:r>
+        <w:br/>
+      </w:r>
+    </w:p>
+    <w:p>
       <w:r>
         <w:br w:type="page"/>
       </w:r>

</xml_diff>